<commit_message>
fixed typo on resume
</commit_message>
<xml_diff>
--- a/files/cv/vernonking-ministry-resume.docx
+++ b/files/cv/vernonking-ministry-resume.docx
@@ -1,6 +1,6 @@
 
 <file path=word/document.xml><?xml version="1.0" encoding="utf-8"?>
-<w:document xmlns:wpc="http://schemas.microsoft.com/office/word/2010/wordprocessingCanvas" xmlns:mo="http://schemas.microsoft.com/office/mac/office/2008/main" xmlns:mc="http://schemas.openxmlformats.org/markup-compatibility/2006" xmlns:mv="urn:schemas-microsoft-com:mac:vml" xmlns:o="urn:schemas-microsoft-com:office:office" xmlns:r="http://schemas.openxmlformats.org/officeDocument/2006/relationships" xmlns:m="http://schemas.openxmlformats.org/officeDocument/2006/math" xmlns:v="urn:schemas-microsoft-com:vml" xmlns:wp14="http://schemas.microsoft.com/office/word/2010/wordprocessingDrawing" xmlns:wp="http://schemas.openxmlformats.org/drawingml/2006/wordprocessingDrawing" xmlns:w10="urn:schemas-microsoft-com:office:word" xmlns:w="http://schemas.openxmlformats.org/wordprocessingml/2006/main" xmlns:w14="http://schemas.microsoft.com/office/word/2010/wordml" xmlns:wpg="http://schemas.microsoft.com/office/word/2010/wordprocessingGroup" xmlns:wpi="http://schemas.microsoft.com/office/word/2010/wordprocessingInk" xmlns:wne="http://schemas.microsoft.com/office/word/2006/wordml" xmlns:wps="http://schemas.microsoft.com/office/word/2010/wordprocessingShape" mc:Ignorable="w14 wp14">
+<w:document xmlns:wpc="http://schemas.microsoft.com/office/word/2010/wordprocessingCanvas" xmlns:mc="http://schemas.openxmlformats.org/markup-compatibility/2006" xmlns:o="urn:schemas-microsoft-com:office:office" xmlns:r="http://schemas.openxmlformats.org/officeDocument/2006/relationships" xmlns:m="http://schemas.openxmlformats.org/officeDocument/2006/math" xmlns:v="urn:schemas-microsoft-com:vml" xmlns:wp14="http://schemas.microsoft.com/office/word/2010/wordprocessingDrawing" xmlns:wp="http://schemas.openxmlformats.org/drawingml/2006/wordprocessingDrawing" xmlns:w10="urn:schemas-microsoft-com:office:word" xmlns:w="http://schemas.openxmlformats.org/wordprocessingml/2006/main" xmlns:w14="http://schemas.microsoft.com/office/word/2010/wordml" xmlns:wpg="http://schemas.microsoft.com/office/word/2010/wordprocessingGroup" xmlns:wpi="http://schemas.microsoft.com/office/word/2010/wordprocessingInk" xmlns:wne="http://schemas.microsoft.com/office/word/2006/wordml" xmlns:wps="http://schemas.microsoft.com/office/word/2010/wordprocessingShape" mc:Ignorable="w14 wp14">
   <w:body>
     <w:p>
       <w:pPr>
@@ -923,10 +923,12 @@
     <w:p>
       <w:pPr>
         <w:rPr>
-          <w:i/>
+          <w:rStyle w:val="Hyperlink"/>
+          <w:rFonts w:asciiTheme="majorHAnsi" w:eastAsiaTheme="majorEastAsia" w:hAnsiTheme="majorHAnsi" w:cstheme="majorBidi"/>
+          <w:color w:val="243F60" w:themeColor="accent1" w:themeShade="7F"/>
+          <w:u w:val="none"/>
         </w:rPr>
       </w:pPr>
-      <w:proofErr w:type="gramStart"/>
       <w:r>
         <w:rPr>
           <w:i/>
@@ -958,16 +960,25 @@
       </w:r>
       <w:r>
         <w:br/>
+      </w:r>
+      <w:r>
+        <w:rPr>
+          <w:rStyle w:val="Heading5Char"/>
+        </w:rPr>
+        <w:br/>
+      </w:r>
+      <w:r>
+        <w:rPr>
+          <w:rStyle w:val="Heading5Char"/>
+        </w:rPr>
         <w:t>Andy Winn, M.Div.</w:t>
       </w:r>
-      <w:proofErr w:type="gramEnd"/>
-    </w:p>
-    <w:p>
-      <w:pPr>
+      <w:r>
         <w:rPr>
-          <w:rStyle w:val="Hyperlink"/>
+          <w:rStyle w:val="Heading5Char"/>
         </w:rPr>
-      </w:pPr>
+        <w:br/>
+      </w:r>
       <w:r>
         <w:rPr>
           <w:i/>
@@ -975,11 +986,7 @@
         <w:t>Associate Pastor</w:t>
       </w:r>
       <w:r>
-        <w:t xml:space="preserve">, First Baptist Church, </w:t>
-      </w:r>
-      <w:proofErr w:type="gramStart"/>
-      <w:r>
-        <w:t>Durham</w:t>
+        <w:t>, First Baptist Church, Durham</w:t>
       </w:r>
       <w:r>
         <w:br/>
@@ -993,14 +1000,7 @@
           <w:rPr>
             <w:rStyle w:val="Hyperlink"/>
           </w:rPr>
-          <w:t>andy.</w:t>
-        </w:r>
-        <w:proofErr w:type="gramEnd"/>
-        <w:r>
-          <w:rPr>
-            <w:rStyle w:val="Hyperlink"/>
-          </w:rPr>
-          <w:t>winn@fbcdurham.org</w:t>
+          <w:t>andy.winn@fbcdurham.org</w:t>
         </w:r>
       </w:hyperlink>
     </w:p>
@@ -1056,7 +1056,7 @@
 </file>
 
 <file path=word/endnotes.xml><?xml version="1.0" encoding="utf-8"?>
-<w:endnotes xmlns:wpc="http://schemas.microsoft.com/office/word/2010/wordprocessingCanvas" xmlns:mo="http://schemas.microsoft.com/office/mac/office/2008/main" xmlns:mc="http://schemas.openxmlformats.org/markup-compatibility/2006" xmlns:mv="urn:schemas-microsoft-com:mac:vml" xmlns:o="urn:schemas-microsoft-com:office:office" xmlns:r="http://schemas.openxmlformats.org/officeDocument/2006/relationships" xmlns:m="http://schemas.openxmlformats.org/officeDocument/2006/math" xmlns:v="urn:schemas-microsoft-com:vml" xmlns:wp14="http://schemas.microsoft.com/office/word/2010/wordprocessingDrawing" xmlns:wp="http://schemas.openxmlformats.org/drawingml/2006/wordprocessingDrawing" xmlns:w10="urn:schemas-microsoft-com:office:word" xmlns:w="http://schemas.openxmlformats.org/wordprocessingml/2006/main" xmlns:w14="http://schemas.microsoft.com/office/word/2010/wordml" xmlns:wpg="http://schemas.microsoft.com/office/word/2010/wordprocessingGroup" xmlns:wpi="http://schemas.microsoft.com/office/word/2010/wordprocessingInk" xmlns:wne="http://schemas.microsoft.com/office/word/2006/wordml" xmlns:wps="http://schemas.microsoft.com/office/word/2010/wordprocessingShape" mc:Ignorable="w14 wp14">
+<w:endnotes xmlns:wpc="http://schemas.microsoft.com/office/word/2010/wordprocessingCanvas" xmlns:mc="http://schemas.openxmlformats.org/markup-compatibility/2006" xmlns:o="urn:schemas-microsoft-com:office:office" xmlns:r="http://schemas.openxmlformats.org/officeDocument/2006/relationships" xmlns:m="http://schemas.openxmlformats.org/officeDocument/2006/math" xmlns:v="urn:schemas-microsoft-com:vml" xmlns:wp14="http://schemas.microsoft.com/office/word/2010/wordprocessingDrawing" xmlns:wp="http://schemas.openxmlformats.org/drawingml/2006/wordprocessingDrawing" xmlns:w10="urn:schemas-microsoft-com:office:word" xmlns:w="http://schemas.openxmlformats.org/wordprocessingml/2006/main" xmlns:w14="http://schemas.microsoft.com/office/word/2010/wordml" xmlns:wpg="http://schemas.microsoft.com/office/word/2010/wordprocessingGroup" xmlns:wpi="http://schemas.microsoft.com/office/word/2010/wordprocessingInk" xmlns:wne="http://schemas.microsoft.com/office/word/2006/wordml" xmlns:wps="http://schemas.microsoft.com/office/word/2010/wordprocessingShape" mc:Ignorable="w14 wp14">
   <w:endnote w:type="separator" w:id="-1">
     <w:p>
       <w:pPr>
@@ -1083,7 +1083,7 @@
 </file>
 
 <file path=word/footer1.xml><?xml version="1.0" encoding="utf-8"?>
-<w:ftr xmlns:wpc="http://schemas.microsoft.com/office/word/2010/wordprocessingCanvas" xmlns:mo="http://schemas.microsoft.com/office/mac/office/2008/main" xmlns:mc="http://schemas.openxmlformats.org/markup-compatibility/2006" xmlns:mv="urn:schemas-microsoft-com:mac:vml" xmlns:o="urn:schemas-microsoft-com:office:office" xmlns:r="http://schemas.openxmlformats.org/officeDocument/2006/relationships" xmlns:m="http://schemas.openxmlformats.org/officeDocument/2006/math" xmlns:v="urn:schemas-microsoft-com:vml" xmlns:wp14="http://schemas.microsoft.com/office/word/2010/wordprocessingDrawing" xmlns:wp="http://schemas.openxmlformats.org/drawingml/2006/wordprocessingDrawing" xmlns:w10="urn:schemas-microsoft-com:office:word" xmlns:w="http://schemas.openxmlformats.org/wordprocessingml/2006/main" xmlns:w14="http://schemas.microsoft.com/office/word/2010/wordml" xmlns:wpg="http://schemas.microsoft.com/office/word/2010/wordprocessingGroup" xmlns:wpi="http://schemas.microsoft.com/office/word/2010/wordprocessingInk" xmlns:wne="http://schemas.microsoft.com/office/word/2006/wordml" xmlns:wps="http://schemas.microsoft.com/office/word/2010/wordprocessingShape" mc:Ignorable="w14 wp14">
+<w:ftr xmlns:wpc="http://schemas.microsoft.com/office/word/2010/wordprocessingCanvas" xmlns:mc="http://schemas.openxmlformats.org/markup-compatibility/2006" xmlns:o="urn:schemas-microsoft-com:office:office" xmlns:r="http://schemas.openxmlformats.org/officeDocument/2006/relationships" xmlns:m="http://schemas.openxmlformats.org/officeDocument/2006/math" xmlns:v="urn:schemas-microsoft-com:vml" xmlns:wp14="http://schemas.microsoft.com/office/word/2010/wordprocessingDrawing" xmlns:wp="http://schemas.openxmlformats.org/drawingml/2006/wordprocessingDrawing" xmlns:w10="urn:schemas-microsoft-com:office:word" xmlns:w="http://schemas.openxmlformats.org/wordprocessingml/2006/main" xmlns:w14="http://schemas.microsoft.com/office/word/2010/wordml" xmlns:wpg="http://schemas.microsoft.com/office/word/2010/wordprocessingGroup" xmlns:wpi="http://schemas.microsoft.com/office/word/2010/wordprocessingInk" xmlns:wne="http://schemas.microsoft.com/office/word/2006/wordml" xmlns:wps="http://schemas.microsoft.com/office/word/2010/wordprocessingShape" mc:Ignorable="w14 wp14">
   <w:sdt>
     <w:sdtPr>
       <w:id w:val="535398989"/>
@@ -1158,7 +1158,7 @@
                 <w:rStyle w:val="Heading9Char"/>
                 <w:noProof/>
               </w:rPr>
-              <w:t>1</w:t>
+              <w:t>2</w:t>
             </w:r>
             <w:r>
               <w:rPr>
@@ -1212,7 +1212,7 @@
 </file>
 
 <file path=word/footer2.xml><?xml version="1.0" encoding="utf-8"?>
-<w:ftr xmlns:wpc="http://schemas.microsoft.com/office/word/2010/wordprocessingCanvas" xmlns:mo="http://schemas.microsoft.com/office/mac/office/2008/main" xmlns:mc="http://schemas.openxmlformats.org/markup-compatibility/2006" xmlns:mv="urn:schemas-microsoft-com:mac:vml" xmlns:o="urn:schemas-microsoft-com:office:office" xmlns:r="http://schemas.openxmlformats.org/officeDocument/2006/relationships" xmlns:m="http://schemas.openxmlformats.org/officeDocument/2006/math" xmlns:v="urn:schemas-microsoft-com:vml" xmlns:wp14="http://schemas.microsoft.com/office/word/2010/wordprocessingDrawing" xmlns:wp="http://schemas.openxmlformats.org/drawingml/2006/wordprocessingDrawing" xmlns:w10="urn:schemas-microsoft-com:office:word" xmlns:w="http://schemas.openxmlformats.org/wordprocessingml/2006/main" xmlns:w14="http://schemas.microsoft.com/office/word/2010/wordml" xmlns:wpg="http://schemas.microsoft.com/office/word/2010/wordprocessingGroup" xmlns:wpi="http://schemas.microsoft.com/office/word/2010/wordprocessingInk" xmlns:wne="http://schemas.microsoft.com/office/word/2006/wordml" xmlns:wps="http://schemas.microsoft.com/office/word/2010/wordprocessingShape" mc:Ignorable="w14 wp14">
+<w:ftr xmlns:wpc="http://schemas.microsoft.com/office/word/2010/wordprocessingCanvas" xmlns:mc="http://schemas.openxmlformats.org/markup-compatibility/2006" xmlns:o="urn:schemas-microsoft-com:office:office" xmlns:r="http://schemas.openxmlformats.org/officeDocument/2006/relationships" xmlns:m="http://schemas.openxmlformats.org/officeDocument/2006/math" xmlns:v="urn:schemas-microsoft-com:vml" xmlns:wp14="http://schemas.microsoft.com/office/word/2010/wordprocessingDrawing" xmlns:wp="http://schemas.openxmlformats.org/drawingml/2006/wordprocessingDrawing" xmlns:w10="urn:schemas-microsoft-com:office:word" xmlns:w="http://schemas.openxmlformats.org/wordprocessingml/2006/main" xmlns:w14="http://schemas.microsoft.com/office/word/2010/wordml" xmlns:wpg="http://schemas.microsoft.com/office/word/2010/wordprocessingGroup" xmlns:wpi="http://schemas.microsoft.com/office/word/2010/wordprocessingInk" xmlns:wne="http://schemas.microsoft.com/office/word/2006/wordml" xmlns:wps="http://schemas.microsoft.com/office/word/2010/wordprocessingShape" mc:Ignorable="w14 wp14">
   <w:sdt>
     <w:sdtPr>
       <w:id w:val="1503165528"/>
@@ -1338,7 +1338,7 @@
 </file>
 
 <file path=word/footer3.xml><?xml version="1.0" encoding="utf-8"?>
-<w:ftr xmlns:wpc="http://schemas.microsoft.com/office/word/2010/wordprocessingCanvas" xmlns:mo="http://schemas.microsoft.com/office/mac/office/2008/main" xmlns:mc="http://schemas.openxmlformats.org/markup-compatibility/2006" xmlns:mv="urn:schemas-microsoft-com:mac:vml" xmlns:o="urn:schemas-microsoft-com:office:office" xmlns:r="http://schemas.openxmlformats.org/officeDocument/2006/relationships" xmlns:m="http://schemas.openxmlformats.org/officeDocument/2006/math" xmlns:v="urn:schemas-microsoft-com:vml" xmlns:wp14="http://schemas.microsoft.com/office/word/2010/wordprocessingDrawing" xmlns:wp="http://schemas.openxmlformats.org/drawingml/2006/wordprocessingDrawing" xmlns:w10="urn:schemas-microsoft-com:office:word" xmlns:w="http://schemas.openxmlformats.org/wordprocessingml/2006/main" xmlns:w14="http://schemas.microsoft.com/office/word/2010/wordml" xmlns:wpg="http://schemas.microsoft.com/office/word/2010/wordprocessingGroup" xmlns:wpi="http://schemas.microsoft.com/office/word/2010/wordprocessingInk" xmlns:wne="http://schemas.microsoft.com/office/word/2006/wordml" xmlns:wps="http://schemas.microsoft.com/office/word/2010/wordprocessingShape" mc:Ignorable="w14 wp14">
+<w:ftr xmlns:wpc="http://schemas.microsoft.com/office/word/2010/wordprocessingCanvas" xmlns:mc="http://schemas.openxmlformats.org/markup-compatibility/2006" xmlns:o="urn:schemas-microsoft-com:office:office" xmlns:r="http://schemas.openxmlformats.org/officeDocument/2006/relationships" xmlns:m="http://schemas.openxmlformats.org/officeDocument/2006/math" xmlns:v="urn:schemas-microsoft-com:vml" xmlns:wp14="http://schemas.microsoft.com/office/word/2010/wordprocessingDrawing" xmlns:wp="http://schemas.openxmlformats.org/drawingml/2006/wordprocessingDrawing" xmlns:w10="urn:schemas-microsoft-com:office:word" xmlns:w="http://schemas.openxmlformats.org/wordprocessingml/2006/main" xmlns:w14="http://schemas.microsoft.com/office/word/2010/wordml" xmlns:wpg="http://schemas.microsoft.com/office/word/2010/wordprocessingGroup" xmlns:wpi="http://schemas.microsoft.com/office/word/2010/wordprocessingInk" xmlns:wne="http://schemas.microsoft.com/office/word/2006/wordml" xmlns:wps="http://schemas.microsoft.com/office/word/2010/wordprocessingShape" mc:Ignorable="w14 wp14">
   <w:sdt>
     <w:sdtPr>
       <w:id w:val="593516503"/>
@@ -1467,7 +1467,7 @@
 </file>
 
 <file path=word/footer4.xml><?xml version="1.0" encoding="utf-8"?>
-<w:ftr xmlns:wpc="http://schemas.microsoft.com/office/word/2010/wordprocessingCanvas" xmlns:mo="http://schemas.microsoft.com/office/mac/office/2008/main" xmlns:mc="http://schemas.openxmlformats.org/markup-compatibility/2006" xmlns:mv="urn:schemas-microsoft-com:mac:vml" xmlns:o="urn:schemas-microsoft-com:office:office" xmlns:r="http://schemas.openxmlformats.org/officeDocument/2006/relationships" xmlns:m="http://schemas.openxmlformats.org/officeDocument/2006/math" xmlns:v="urn:schemas-microsoft-com:vml" xmlns:wp14="http://schemas.microsoft.com/office/word/2010/wordprocessingDrawing" xmlns:wp="http://schemas.openxmlformats.org/drawingml/2006/wordprocessingDrawing" xmlns:w10="urn:schemas-microsoft-com:office:word" xmlns:w="http://schemas.openxmlformats.org/wordprocessingml/2006/main" xmlns:w14="http://schemas.microsoft.com/office/word/2010/wordml" xmlns:wpg="http://schemas.microsoft.com/office/word/2010/wordprocessingGroup" xmlns:wpi="http://schemas.microsoft.com/office/word/2010/wordprocessingInk" xmlns:wne="http://schemas.microsoft.com/office/word/2006/wordml" xmlns:wps="http://schemas.microsoft.com/office/word/2010/wordprocessingShape" mc:Ignorable="w14 wp14">
+<w:ftr xmlns:wpc="http://schemas.microsoft.com/office/word/2010/wordprocessingCanvas" xmlns:mc="http://schemas.openxmlformats.org/markup-compatibility/2006" xmlns:o="urn:schemas-microsoft-com:office:office" xmlns:r="http://schemas.openxmlformats.org/officeDocument/2006/relationships" xmlns:m="http://schemas.openxmlformats.org/officeDocument/2006/math" xmlns:v="urn:schemas-microsoft-com:vml" xmlns:wp14="http://schemas.microsoft.com/office/word/2010/wordprocessingDrawing" xmlns:wp="http://schemas.openxmlformats.org/drawingml/2006/wordprocessingDrawing" xmlns:w10="urn:schemas-microsoft-com:office:word" xmlns:w="http://schemas.openxmlformats.org/wordprocessingml/2006/main" xmlns:w14="http://schemas.microsoft.com/office/word/2010/wordml" xmlns:wpg="http://schemas.microsoft.com/office/word/2010/wordprocessingGroup" xmlns:wpi="http://schemas.microsoft.com/office/word/2010/wordprocessingInk" xmlns:wne="http://schemas.microsoft.com/office/word/2006/wordml" xmlns:wps="http://schemas.microsoft.com/office/word/2010/wordprocessingShape" mc:Ignorable="w14 wp14">
   <w:sdt>
     <w:sdtPr>
       <w:id w:val="2147166497"/>
@@ -1593,7 +1593,7 @@
 </file>
 
 <file path=word/footnotes.xml><?xml version="1.0" encoding="utf-8"?>
-<w:footnotes xmlns:wpc="http://schemas.microsoft.com/office/word/2010/wordprocessingCanvas" xmlns:mo="http://schemas.microsoft.com/office/mac/office/2008/main" xmlns:mc="http://schemas.openxmlformats.org/markup-compatibility/2006" xmlns:mv="urn:schemas-microsoft-com:mac:vml" xmlns:o="urn:schemas-microsoft-com:office:office" xmlns:r="http://schemas.openxmlformats.org/officeDocument/2006/relationships" xmlns:m="http://schemas.openxmlformats.org/officeDocument/2006/math" xmlns:v="urn:schemas-microsoft-com:vml" xmlns:wp14="http://schemas.microsoft.com/office/word/2010/wordprocessingDrawing" xmlns:wp="http://schemas.openxmlformats.org/drawingml/2006/wordprocessingDrawing" xmlns:w10="urn:schemas-microsoft-com:office:word" xmlns:w="http://schemas.openxmlformats.org/wordprocessingml/2006/main" xmlns:w14="http://schemas.microsoft.com/office/word/2010/wordml" xmlns:wpg="http://schemas.microsoft.com/office/word/2010/wordprocessingGroup" xmlns:wpi="http://schemas.microsoft.com/office/word/2010/wordprocessingInk" xmlns:wne="http://schemas.microsoft.com/office/word/2006/wordml" xmlns:wps="http://schemas.microsoft.com/office/word/2010/wordprocessingShape" mc:Ignorable="w14 wp14">
+<w:footnotes xmlns:wpc="http://schemas.microsoft.com/office/word/2010/wordprocessingCanvas" xmlns:mc="http://schemas.openxmlformats.org/markup-compatibility/2006" xmlns:o="urn:schemas-microsoft-com:office:office" xmlns:r="http://schemas.openxmlformats.org/officeDocument/2006/relationships" xmlns:m="http://schemas.openxmlformats.org/officeDocument/2006/math" xmlns:v="urn:schemas-microsoft-com:vml" xmlns:wp14="http://schemas.microsoft.com/office/word/2010/wordprocessingDrawing" xmlns:wp="http://schemas.openxmlformats.org/drawingml/2006/wordprocessingDrawing" xmlns:w10="urn:schemas-microsoft-com:office:word" xmlns:w="http://schemas.openxmlformats.org/wordprocessingml/2006/main" xmlns:w14="http://schemas.microsoft.com/office/word/2010/wordml" xmlns:wpg="http://schemas.microsoft.com/office/word/2010/wordprocessingGroup" xmlns:wpi="http://schemas.microsoft.com/office/word/2010/wordprocessingInk" xmlns:wne="http://schemas.microsoft.com/office/word/2006/wordml" xmlns:wps="http://schemas.microsoft.com/office/word/2010/wordprocessingShape" mc:Ignorable="w14 wp14">
   <w:footnote w:type="separator" w:id="-1">
     <w:p>
       <w:pPr>
@@ -1666,7 +1666,7 @@
 </file>
 
 <file path=word/header1.xml><?xml version="1.0" encoding="utf-8"?>
-<w:hdr xmlns:wpc="http://schemas.microsoft.com/office/word/2010/wordprocessingCanvas" xmlns:mo="http://schemas.microsoft.com/office/mac/office/2008/main" xmlns:mc="http://schemas.openxmlformats.org/markup-compatibility/2006" xmlns:mv="urn:schemas-microsoft-com:mac:vml" xmlns:o="urn:schemas-microsoft-com:office:office" xmlns:r="http://schemas.openxmlformats.org/officeDocument/2006/relationships" xmlns:m="http://schemas.openxmlformats.org/officeDocument/2006/math" xmlns:v="urn:schemas-microsoft-com:vml" xmlns:wp14="http://schemas.microsoft.com/office/word/2010/wordprocessingDrawing" xmlns:wp="http://schemas.openxmlformats.org/drawingml/2006/wordprocessingDrawing" xmlns:w10="urn:schemas-microsoft-com:office:word" xmlns:w="http://schemas.openxmlformats.org/wordprocessingml/2006/main" xmlns:w14="http://schemas.microsoft.com/office/word/2010/wordml" xmlns:wpg="http://schemas.microsoft.com/office/word/2010/wordprocessingGroup" xmlns:wpi="http://schemas.microsoft.com/office/word/2010/wordprocessingInk" xmlns:wne="http://schemas.microsoft.com/office/word/2006/wordml" xmlns:wps="http://schemas.microsoft.com/office/word/2010/wordprocessingShape" mc:Ignorable="w14 wp14">
+<w:hdr xmlns:wpc="http://schemas.microsoft.com/office/word/2010/wordprocessingCanvas" xmlns:mc="http://schemas.openxmlformats.org/markup-compatibility/2006" xmlns:o="urn:schemas-microsoft-com:office:office" xmlns:r="http://schemas.openxmlformats.org/officeDocument/2006/relationships" xmlns:m="http://schemas.openxmlformats.org/officeDocument/2006/math" xmlns:v="urn:schemas-microsoft-com:vml" xmlns:wp14="http://schemas.microsoft.com/office/word/2010/wordprocessingDrawing" xmlns:wp="http://schemas.openxmlformats.org/drawingml/2006/wordprocessingDrawing" xmlns:w10="urn:schemas-microsoft-com:office:word" xmlns:w="http://schemas.openxmlformats.org/wordprocessingml/2006/main" xmlns:w14="http://schemas.microsoft.com/office/word/2010/wordml" xmlns:wpg="http://schemas.microsoft.com/office/word/2010/wordprocessingGroup" xmlns:wpi="http://schemas.microsoft.com/office/word/2010/wordprocessingInk" xmlns:wne="http://schemas.microsoft.com/office/word/2006/wordml" xmlns:wps="http://schemas.microsoft.com/office/word/2010/wordprocessingShape" mc:Ignorable="w14 wp14">
   <w:p>
     <w:pPr>
       <w:pStyle w:val="Title"/>
@@ -1679,7 +1679,7 @@
 </file>
 
 <file path=word/header2.xml><?xml version="1.0" encoding="utf-8"?>
-<w:hdr xmlns:wpc="http://schemas.microsoft.com/office/word/2010/wordprocessingCanvas" xmlns:mo="http://schemas.microsoft.com/office/mac/office/2008/main" xmlns:mc="http://schemas.openxmlformats.org/markup-compatibility/2006" xmlns:mv="urn:schemas-microsoft-com:mac:vml" xmlns:o="urn:schemas-microsoft-com:office:office" xmlns:r="http://schemas.openxmlformats.org/officeDocument/2006/relationships" xmlns:m="http://schemas.openxmlformats.org/officeDocument/2006/math" xmlns:v="urn:schemas-microsoft-com:vml" xmlns:wp14="http://schemas.microsoft.com/office/word/2010/wordprocessingDrawing" xmlns:wp="http://schemas.openxmlformats.org/drawingml/2006/wordprocessingDrawing" xmlns:w10="urn:schemas-microsoft-com:office:word" xmlns:w="http://schemas.openxmlformats.org/wordprocessingml/2006/main" xmlns:w14="http://schemas.microsoft.com/office/word/2010/wordml" xmlns:wpg="http://schemas.microsoft.com/office/word/2010/wordprocessingGroup" xmlns:wpi="http://schemas.microsoft.com/office/word/2010/wordprocessingInk" xmlns:wne="http://schemas.microsoft.com/office/word/2006/wordml" xmlns:wps="http://schemas.microsoft.com/office/word/2010/wordprocessingShape" mc:Ignorable="w14 wp14">
+<w:hdr xmlns:wpc="http://schemas.microsoft.com/office/word/2010/wordprocessingCanvas" xmlns:mc="http://schemas.openxmlformats.org/markup-compatibility/2006" xmlns:o="urn:schemas-microsoft-com:office:office" xmlns:r="http://schemas.openxmlformats.org/officeDocument/2006/relationships" xmlns:m="http://schemas.openxmlformats.org/officeDocument/2006/math" xmlns:v="urn:schemas-microsoft-com:vml" xmlns:wp14="http://schemas.microsoft.com/office/word/2010/wordprocessingDrawing" xmlns:wp="http://schemas.openxmlformats.org/drawingml/2006/wordprocessingDrawing" xmlns:w10="urn:schemas-microsoft-com:office:word" xmlns:w="http://schemas.openxmlformats.org/wordprocessingml/2006/main" xmlns:w14="http://schemas.microsoft.com/office/word/2010/wordml" xmlns:wpg="http://schemas.microsoft.com/office/word/2010/wordprocessingGroup" xmlns:wpi="http://schemas.microsoft.com/office/word/2010/wordprocessingInk" xmlns:wne="http://schemas.microsoft.com/office/word/2006/wordml" xmlns:wps="http://schemas.microsoft.com/office/word/2010/wordprocessingShape" mc:Ignorable="w14 wp14">
   <w:p>
     <w:pPr>
       <w:pStyle w:val="Title"/>
@@ -1709,7 +1709,7 @@
 </file>
 
 <file path=word/header3.xml><?xml version="1.0" encoding="utf-8"?>
-<w:hdr xmlns:wpc="http://schemas.microsoft.com/office/word/2010/wordprocessingCanvas" xmlns:mo="http://schemas.microsoft.com/office/mac/office/2008/main" xmlns:mc="http://schemas.openxmlformats.org/markup-compatibility/2006" xmlns:mv="urn:schemas-microsoft-com:mac:vml" xmlns:o="urn:schemas-microsoft-com:office:office" xmlns:r="http://schemas.openxmlformats.org/officeDocument/2006/relationships" xmlns:m="http://schemas.openxmlformats.org/officeDocument/2006/math" xmlns:v="urn:schemas-microsoft-com:vml" xmlns:wp14="http://schemas.microsoft.com/office/word/2010/wordprocessingDrawing" xmlns:wp="http://schemas.openxmlformats.org/drawingml/2006/wordprocessingDrawing" xmlns:w10="urn:schemas-microsoft-com:office:word" xmlns:w="http://schemas.openxmlformats.org/wordprocessingml/2006/main" xmlns:w14="http://schemas.microsoft.com/office/word/2010/wordml" xmlns:wpg="http://schemas.microsoft.com/office/word/2010/wordprocessingGroup" xmlns:wpi="http://schemas.microsoft.com/office/word/2010/wordprocessingInk" xmlns:wne="http://schemas.microsoft.com/office/word/2006/wordml" xmlns:wps="http://schemas.microsoft.com/office/word/2010/wordprocessingShape" mc:Ignorable="w14 wp14">
+<w:hdr xmlns:wpc="http://schemas.microsoft.com/office/word/2010/wordprocessingCanvas" xmlns:mc="http://schemas.openxmlformats.org/markup-compatibility/2006" xmlns:o="urn:schemas-microsoft-com:office:office" xmlns:r="http://schemas.openxmlformats.org/officeDocument/2006/relationships" xmlns:m="http://schemas.openxmlformats.org/officeDocument/2006/math" xmlns:v="urn:schemas-microsoft-com:vml" xmlns:wp14="http://schemas.microsoft.com/office/word/2010/wordprocessingDrawing" xmlns:wp="http://schemas.openxmlformats.org/drawingml/2006/wordprocessingDrawing" xmlns:w10="urn:schemas-microsoft-com:office:word" xmlns:w="http://schemas.openxmlformats.org/wordprocessingml/2006/main" xmlns:w14="http://schemas.microsoft.com/office/word/2010/wordml" xmlns:wpg="http://schemas.microsoft.com/office/word/2010/wordprocessingGroup" xmlns:wpi="http://schemas.microsoft.com/office/word/2010/wordprocessingInk" xmlns:wne="http://schemas.microsoft.com/office/word/2006/wordml" xmlns:wps="http://schemas.microsoft.com/office/word/2010/wordprocessingShape" mc:Ignorable="w14 wp14">
   <w:p>
     <w:pPr>
       <w:pStyle w:val="Title"/>
@@ -1722,7 +1722,7 @@
 </file>
 
 <file path=word/header4.xml><?xml version="1.0" encoding="utf-8"?>
-<w:hdr xmlns:wpc="http://schemas.microsoft.com/office/word/2010/wordprocessingCanvas" xmlns:mo="http://schemas.microsoft.com/office/mac/office/2008/main" xmlns:mc="http://schemas.openxmlformats.org/markup-compatibility/2006" xmlns:mv="urn:schemas-microsoft-com:mac:vml" xmlns:o="urn:schemas-microsoft-com:office:office" xmlns:r="http://schemas.openxmlformats.org/officeDocument/2006/relationships" xmlns:m="http://schemas.openxmlformats.org/officeDocument/2006/math" xmlns:v="urn:schemas-microsoft-com:vml" xmlns:wp14="http://schemas.microsoft.com/office/word/2010/wordprocessingDrawing" xmlns:wp="http://schemas.openxmlformats.org/drawingml/2006/wordprocessingDrawing" xmlns:w10="urn:schemas-microsoft-com:office:word" xmlns:w="http://schemas.openxmlformats.org/wordprocessingml/2006/main" xmlns:w14="http://schemas.microsoft.com/office/word/2010/wordml" xmlns:wpg="http://schemas.microsoft.com/office/word/2010/wordprocessingGroup" xmlns:wpi="http://schemas.microsoft.com/office/word/2010/wordprocessingInk" xmlns:wne="http://schemas.microsoft.com/office/word/2006/wordml" xmlns:wps="http://schemas.microsoft.com/office/word/2010/wordprocessingShape" mc:Ignorable="w14 wp14">
+<w:hdr xmlns:wpc="http://schemas.microsoft.com/office/word/2010/wordprocessingCanvas" xmlns:mc="http://schemas.openxmlformats.org/markup-compatibility/2006" xmlns:o="urn:schemas-microsoft-com:office:office" xmlns:r="http://schemas.openxmlformats.org/officeDocument/2006/relationships" xmlns:m="http://schemas.openxmlformats.org/officeDocument/2006/math" xmlns:v="urn:schemas-microsoft-com:vml" xmlns:wp14="http://schemas.microsoft.com/office/word/2010/wordprocessingDrawing" xmlns:wp="http://schemas.openxmlformats.org/drawingml/2006/wordprocessingDrawing" xmlns:w10="urn:schemas-microsoft-com:office:word" xmlns:w="http://schemas.openxmlformats.org/wordprocessingml/2006/main" xmlns:w14="http://schemas.microsoft.com/office/word/2010/wordml" xmlns:wpg="http://schemas.microsoft.com/office/word/2010/wordprocessingGroup" xmlns:wpi="http://schemas.microsoft.com/office/word/2010/wordprocessingInk" xmlns:wne="http://schemas.microsoft.com/office/word/2006/wordml" xmlns:wps="http://schemas.microsoft.com/office/word/2010/wordprocessingShape" mc:Ignorable="w14 wp14">
   <w:p>
     <w:pPr>
       <w:pStyle w:val="Title"/>
@@ -1752,7 +1752,7 @@
 </file>
 
 <file path=word/numbering.xml><?xml version="1.0" encoding="utf-8"?>
-<w:numbering xmlns:wpc="http://schemas.microsoft.com/office/word/2010/wordprocessingCanvas" xmlns:mo="http://schemas.microsoft.com/office/mac/office/2008/main" xmlns:mc="http://schemas.openxmlformats.org/markup-compatibility/2006" xmlns:mv="urn:schemas-microsoft-com:mac:vml" xmlns:o="urn:schemas-microsoft-com:office:office" xmlns:r="http://schemas.openxmlformats.org/officeDocument/2006/relationships" xmlns:m="http://schemas.openxmlformats.org/officeDocument/2006/math" xmlns:v="urn:schemas-microsoft-com:vml" xmlns:wp14="http://schemas.microsoft.com/office/word/2010/wordprocessingDrawing" xmlns:wp="http://schemas.openxmlformats.org/drawingml/2006/wordprocessingDrawing" xmlns:w10="urn:schemas-microsoft-com:office:word" xmlns:w="http://schemas.openxmlformats.org/wordprocessingml/2006/main" xmlns:w14="http://schemas.microsoft.com/office/word/2010/wordml" xmlns:wpg="http://schemas.microsoft.com/office/word/2010/wordprocessingGroup" xmlns:wpi="http://schemas.microsoft.com/office/word/2010/wordprocessingInk" xmlns:wne="http://schemas.microsoft.com/office/word/2006/wordml" xmlns:wps="http://schemas.microsoft.com/office/word/2010/wordprocessingShape" mc:Ignorable="w14 wp14">
+<w:numbering xmlns:wpc="http://schemas.microsoft.com/office/word/2010/wordprocessingCanvas" xmlns:mc="http://schemas.openxmlformats.org/markup-compatibility/2006" xmlns:o="urn:schemas-microsoft-com:office:office" xmlns:r="http://schemas.openxmlformats.org/officeDocument/2006/relationships" xmlns:m="http://schemas.openxmlformats.org/officeDocument/2006/math" xmlns:v="urn:schemas-microsoft-com:vml" xmlns:wp14="http://schemas.microsoft.com/office/word/2010/wordprocessingDrawing" xmlns:wp="http://schemas.openxmlformats.org/drawingml/2006/wordprocessingDrawing" xmlns:w10="urn:schemas-microsoft-com:office:word" xmlns:w="http://schemas.openxmlformats.org/wordprocessingml/2006/main" xmlns:w14="http://schemas.microsoft.com/office/word/2010/wordml" xmlns:wpg="http://schemas.microsoft.com/office/word/2010/wordprocessingGroup" xmlns:wpi="http://schemas.microsoft.com/office/word/2010/wordprocessingInk" xmlns:wne="http://schemas.microsoft.com/office/word/2006/wordml" xmlns:wps="http://schemas.microsoft.com/office/word/2010/wordprocessingShape" mc:Ignorable="w14 wp14">
   <w:abstractNum w:abstractNumId="0">
     <w:nsid w:val="01A66AE5"/>
     <w:multiLevelType w:val="hybridMultilevel"/>
@@ -3745,7 +3745,7 @@
       </w:pPr>
     </w:pPrDefault>
   </w:docDefaults>
-  <w:latentStyles w:defLockedState="0" w:defUIPriority="99" w:defSemiHidden="1" w:defUnhideWhenUsed="1" w:defQFormat="0" w:count="276">
+  <w:latentStyles w:defLockedState="0" w:defUIPriority="99" w:defSemiHidden="1" w:defUnhideWhenUsed="1" w:defQFormat="0" w:count="267">
     <w:lsdException w:name="Normal" w:semiHidden="0" w:uiPriority="0" w:unhideWhenUsed="0" w:qFormat="1"/>
     <w:lsdException w:name="heading 1" w:semiHidden="0" w:uiPriority="9" w:unhideWhenUsed="0" w:qFormat="1"/>
     <w:lsdException w:name="heading 2" w:uiPriority="9" w:qFormat="1"/>
@@ -3772,15 +3772,6 @@
     <w:lsdException w:name="Strong" w:semiHidden="0" w:uiPriority="22" w:unhideWhenUsed="0" w:qFormat="1"/>
     <w:lsdException w:name="Emphasis" w:semiHidden="0" w:uiPriority="20" w:unhideWhenUsed="0" w:qFormat="1"/>
     <w:lsdException w:name="Table Grid" w:semiHidden="0" w:uiPriority="59" w:unhideWhenUsed="0"/>
-    <w:lsdException w:name="Note Level 1" w:semiHidden="0" w:unhideWhenUsed="0"/>
-    <w:lsdException w:name="Note Level 2" w:semiHidden="0" w:unhideWhenUsed="0"/>
-    <w:lsdException w:name="Note Level 3" w:semiHidden="0" w:unhideWhenUsed="0"/>
-    <w:lsdException w:name="Note Level 4" w:semiHidden="0" w:unhideWhenUsed="0"/>
-    <w:lsdException w:name="Note Level 5" w:semiHidden="0" w:unhideWhenUsed="0"/>
-    <w:lsdException w:name="Note Level 6" w:semiHidden="0" w:unhideWhenUsed="0"/>
-    <w:lsdException w:name="Note Level 7" w:semiHidden="0" w:unhideWhenUsed="0"/>
-    <w:lsdException w:name="Note Level 8" w:semiHidden="0" w:unhideWhenUsed="0"/>
-    <w:lsdException w:name="Note Level 9" w:semiHidden="0" w:unhideWhenUsed="0"/>
     <w:lsdException w:name="Placeholder Text" w:unhideWhenUsed="0"/>
     <w:lsdException w:name="No Spacing" w:semiHidden="0" w:uiPriority="1" w:unhideWhenUsed="0" w:qFormat="1"/>
     <w:lsdException w:name="Light Shading" w:semiHidden="0" w:uiPriority="60" w:unhideWhenUsed="0"/>
@@ -4758,7 +4749,7 @@
 </file>
 
 <file path=word/stylesWithEffects.xml><?xml version="1.0" encoding="utf-8"?>
-<w:styles xmlns:wpc="http://schemas.microsoft.com/office/word/2010/wordprocessingCanvas" xmlns:mo="http://schemas.microsoft.com/office/mac/office/2008/main" xmlns:mc="http://schemas.openxmlformats.org/markup-compatibility/2006" xmlns:mv="urn:schemas-microsoft-com:mac:vml" xmlns:o="urn:schemas-microsoft-com:office:office" xmlns:r="http://schemas.openxmlformats.org/officeDocument/2006/relationships" xmlns:m="http://schemas.openxmlformats.org/officeDocument/2006/math" xmlns:v="urn:schemas-microsoft-com:vml" xmlns:wp14="http://schemas.microsoft.com/office/word/2010/wordprocessingDrawing" xmlns:wp="http://schemas.openxmlformats.org/drawingml/2006/wordprocessingDrawing" xmlns:w10="urn:schemas-microsoft-com:office:word" xmlns:w="http://schemas.openxmlformats.org/wordprocessingml/2006/main" xmlns:w14="http://schemas.microsoft.com/office/word/2010/wordml" xmlns:wpg="http://schemas.microsoft.com/office/word/2010/wordprocessingGroup" xmlns:wpi="http://schemas.microsoft.com/office/word/2010/wordprocessingInk" xmlns:wne="http://schemas.microsoft.com/office/word/2006/wordml" xmlns:wps="http://schemas.microsoft.com/office/word/2010/wordprocessingShape" mc:Ignorable="w14 wp14">
+<w:styles xmlns:wpc="http://schemas.microsoft.com/office/word/2010/wordprocessingCanvas" xmlns:mc="http://schemas.openxmlformats.org/markup-compatibility/2006" xmlns:o="urn:schemas-microsoft-com:office:office" xmlns:r="http://schemas.openxmlformats.org/officeDocument/2006/relationships" xmlns:m="http://schemas.openxmlformats.org/officeDocument/2006/math" xmlns:v="urn:schemas-microsoft-com:vml" xmlns:wp14="http://schemas.microsoft.com/office/word/2010/wordprocessingDrawing" xmlns:wp="http://schemas.openxmlformats.org/drawingml/2006/wordprocessingDrawing" xmlns:w10="urn:schemas-microsoft-com:office:word" xmlns:w="http://schemas.openxmlformats.org/wordprocessingml/2006/main" xmlns:w14="http://schemas.microsoft.com/office/word/2010/wordml" xmlns:wpg="http://schemas.microsoft.com/office/word/2010/wordprocessingGroup" xmlns:wpi="http://schemas.microsoft.com/office/word/2010/wordprocessingInk" xmlns:wne="http://schemas.microsoft.com/office/word/2006/wordml" xmlns:wps="http://schemas.microsoft.com/office/word/2010/wordprocessingShape" mc:Ignorable="w14 wp14">
   <w:docDefaults>
     <w:rPrDefault>
       <w:rPr>
@@ -4774,7 +4765,7 @@
       </w:pPr>
     </w:pPrDefault>
   </w:docDefaults>
-  <w:latentStyles w:defLockedState="0" w:defUIPriority="99" w:defSemiHidden="1" w:defUnhideWhenUsed="1" w:defQFormat="0" w:count="276">
+  <w:latentStyles w:defLockedState="0" w:defUIPriority="99" w:defSemiHidden="1" w:defUnhideWhenUsed="1" w:defQFormat="0" w:count="267">
     <w:lsdException w:name="Normal" w:semiHidden="0" w:uiPriority="0" w:unhideWhenUsed="0" w:qFormat="1"/>
     <w:lsdException w:name="heading 1" w:semiHidden="0" w:uiPriority="9" w:unhideWhenUsed="0" w:qFormat="1"/>
     <w:lsdException w:name="heading 2" w:uiPriority="9" w:qFormat="1"/>
@@ -4801,15 +4792,6 @@
     <w:lsdException w:name="Strong" w:semiHidden="0" w:uiPriority="22" w:unhideWhenUsed="0" w:qFormat="1"/>
     <w:lsdException w:name="Emphasis" w:semiHidden="0" w:uiPriority="20" w:unhideWhenUsed="0" w:qFormat="1"/>
     <w:lsdException w:name="Table Grid" w:semiHidden="0" w:uiPriority="59" w:unhideWhenUsed="0"/>
-    <w:lsdException w:name="Note Level 1" w:semiHidden="0" w:unhideWhenUsed="0"/>
-    <w:lsdException w:name="Note Level 2" w:semiHidden="0" w:unhideWhenUsed="0"/>
-    <w:lsdException w:name="Note Level 3" w:semiHidden="0" w:unhideWhenUsed="0"/>
-    <w:lsdException w:name="Note Level 4" w:semiHidden="0" w:unhideWhenUsed="0"/>
-    <w:lsdException w:name="Note Level 5" w:semiHidden="0" w:unhideWhenUsed="0"/>
-    <w:lsdException w:name="Note Level 6" w:semiHidden="0" w:unhideWhenUsed="0"/>
-    <w:lsdException w:name="Note Level 7" w:semiHidden="0" w:unhideWhenUsed="0"/>
-    <w:lsdException w:name="Note Level 8" w:semiHidden="0" w:unhideWhenUsed="0"/>
-    <w:lsdException w:name="Note Level 9" w:semiHidden="0" w:unhideWhenUsed="0"/>
     <w:lsdException w:name="Placeholder Text" w:unhideWhenUsed="0"/>
     <w:lsdException w:name="No Spacing" w:semiHidden="0" w:uiPriority="1" w:unhideWhenUsed="0" w:qFormat="1"/>
     <w:lsdException w:name="Light Shading" w:semiHidden="0" w:uiPriority="60" w:unhideWhenUsed="0"/>
@@ -6076,7 +6058,7 @@
 </file>
 
 <file path=customXml/itemProps1.xml><?xml version="1.0" encoding="utf-8"?>
-<ds:datastoreItem xmlns:ds="http://schemas.openxmlformats.org/officeDocument/2006/customXml" ds:itemID="{D7098677-7156-564E-BB3C-C36AA36A6BC4}">
+<ds:datastoreItem xmlns:ds="http://schemas.openxmlformats.org/officeDocument/2006/customXml" ds:itemID="{6F1DBBBC-0B3D-4DFE-9CEA-4FB74570C8B9}">
   <ds:schemaRefs>
     <ds:schemaRef ds:uri="http://schemas.openxmlformats.org/officeDocument/2006/bibliography"/>
   </ds:schemaRefs>

</xml_diff>